<commit_message>
Revisão dos documentos e Checklist pendencias
</commit_message>
<xml_diff>
--- a/Testes/Test Script Alterar Senha Gerência.docx
+++ b/Testes/Test Script Alterar Senha Gerência.docx
@@ -76,12 +76,9 @@
             </w:pPr>
             <w:r>
               <w:rPr>
-                <w:color w:val="0000FF"/>
-                <w:sz w:val="24"/>
-                <w:szCs w:val="24"/>
                 <w:lang w:val="pt-BR"/>
               </w:rPr>
-              <w:t>&lt;nome do caso de teste&gt;</w:t>
+              <w:t>Alterar Senha Gerência</w:t>
             </w:r>
           </w:p>
         </w:tc>
@@ -927,12 +924,9 @@
         <w:pStyle w:val="bp"/>
         <w:spacing w:before="0" w:after="0"/>
         <w:sectPr>
-          <w:headerReference w:type="even" r:id="rId7"/>
-          <w:headerReference w:type="default" r:id="rId8"/>
-          <w:footerReference w:type="even" r:id="rId9"/>
-          <w:footerReference w:type="default" r:id="rId10"/>
-          <w:headerReference w:type="first" r:id="rId11"/>
-          <w:footerReference w:type="first" r:id="rId12"/>
+          <w:headerReference w:type="default" r:id="rId7"/>
+          <w:footerReference w:type="even" r:id="rId8"/>
+          <w:footerReference w:type="default" r:id="rId9"/>
           <w:type w:val="continuous"/>
           <w:pgSz w:w="15840" w:h="12240" w:orient="landscape" w:code="1"/>
           <w:pgMar w:top="1440" w:right="1440" w:bottom="1440" w:left="1440" w:header="720" w:footer="720" w:gutter="0"/>
@@ -1684,16 +1678,6 @@
 </w:ftr>
 </file>
 
-<file path=word/footer3.xml><?xml version="1.0" encoding="utf-8"?>
-<w:ftr xmlns:ve="http://schemas.openxmlformats.org/markup-compatibility/2006" xmlns:o="urn:schemas-microsoft-com:office:office" xmlns:r="http://schemas.openxmlformats.org/officeDocument/2006/relationships" xmlns:m="http://schemas.openxmlformats.org/officeDocument/2006/math" xmlns:v="urn:schemas-microsoft-com:vml" xmlns:wp="http://schemas.openxmlformats.org/drawingml/2006/wordprocessingDrawing" xmlns:w10="urn:schemas-microsoft-com:office:word" xmlns:w="http://schemas.openxmlformats.org/wordprocessingml/2006/main" xmlns:wne="http://schemas.microsoft.com/office/word/2006/wordml">
-  <w:p>
-    <w:pPr>
-      <w:pStyle w:val="Rodap"/>
-    </w:pPr>
-  </w:p>
-</w:ftr>
-</file>
-
 <file path=word/footnotes.xml><?xml version="1.0" encoding="utf-8"?>
 <w:footnotes xmlns:ve="http://schemas.openxmlformats.org/markup-compatibility/2006" xmlns:o="urn:schemas-microsoft-com:office:office" xmlns:r="http://schemas.openxmlformats.org/officeDocument/2006/relationships" xmlns:m="http://schemas.openxmlformats.org/officeDocument/2006/math" xmlns:v="urn:schemas-microsoft-com:vml" xmlns:wp="http://schemas.openxmlformats.org/drawingml/2006/wordprocessingDrawing" xmlns:w10="urn:schemas-microsoft-com:office:word" xmlns:w="http://schemas.openxmlformats.org/wordprocessingml/2006/main" xmlns:wne="http://schemas.microsoft.com/office/word/2006/wordml">
   <w:footnote w:type="separator" w:id="-1">
@@ -1714,16 +1698,6 @@
 </file>
 
 <file path=word/header1.xml><?xml version="1.0" encoding="utf-8"?>
-<w:hdr xmlns:ve="http://schemas.openxmlformats.org/markup-compatibility/2006" xmlns:o="urn:schemas-microsoft-com:office:office" xmlns:r="http://schemas.openxmlformats.org/officeDocument/2006/relationships" xmlns:m="http://schemas.openxmlformats.org/officeDocument/2006/math" xmlns:v="urn:schemas-microsoft-com:vml" xmlns:wp="http://schemas.openxmlformats.org/drawingml/2006/wordprocessingDrawing" xmlns:w10="urn:schemas-microsoft-com:office:word" xmlns:w="http://schemas.openxmlformats.org/wordprocessingml/2006/main" xmlns:wne="http://schemas.microsoft.com/office/word/2006/wordml">
-  <w:p>
-    <w:pPr>
-      <w:pStyle w:val="Cabealho"/>
-    </w:pPr>
-  </w:p>
-</w:hdr>
-</file>
-
-<file path=word/header2.xml><?xml version="1.0" encoding="utf-8"?>
 <w:hdr xmlns:ve="http://schemas.openxmlformats.org/markup-compatibility/2006" xmlns:o="urn:schemas-microsoft-com:office:office" xmlns:r="http://schemas.openxmlformats.org/officeDocument/2006/relationships" xmlns:m="http://schemas.openxmlformats.org/officeDocument/2006/math" xmlns:v="urn:schemas-microsoft-com:vml" xmlns:wp="http://schemas.openxmlformats.org/drawingml/2006/wordprocessingDrawing" xmlns:w10="urn:schemas-microsoft-com:office:word" xmlns:w="http://schemas.openxmlformats.org/wordprocessingml/2006/main" xmlns:wne="http://schemas.microsoft.com/office/word/2006/wordml">
   <w:tbl>
     <w:tblPr>
@@ -1820,13 +1794,7 @@
             <w:rPr>
               <w:lang w:val="pt-BR"/>
             </w:rPr>
-            <w:t xml:space="preserve">Alterar Senha </w:t>
-          </w:r>
-          <w:r>
-            <w:rPr>
-              <w:lang w:val="pt-BR"/>
-            </w:rPr>
-            <w:t>Gerência</w:t>
+            <w:t>Alterar Senha Gerência</w:t>
           </w:r>
         </w:p>
       </w:tc>
@@ -1871,16 +1839,6 @@
         <w:sz w:val="28"/>
         <w:lang w:val="pt-BR"/>
       </w:rPr>
-    </w:pPr>
-  </w:p>
-</w:hdr>
-</file>
-
-<file path=word/header3.xml><?xml version="1.0" encoding="utf-8"?>
-<w:hdr xmlns:ve="http://schemas.openxmlformats.org/markup-compatibility/2006" xmlns:o="urn:schemas-microsoft-com:office:office" xmlns:r="http://schemas.openxmlformats.org/officeDocument/2006/relationships" xmlns:m="http://schemas.openxmlformats.org/officeDocument/2006/math" xmlns:v="urn:schemas-microsoft-com:vml" xmlns:wp="http://schemas.openxmlformats.org/drawingml/2006/wordprocessingDrawing" xmlns:w10="urn:schemas-microsoft-com:office:word" xmlns:w="http://schemas.openxmlformats.org/wordprocessingml/2006/main" xmlns:wne="http://schemas.microsoft.com/office/word/2006/wordml">
-  <w:p>
-    <w:pPr>
-      <w:pStyle w:val="Cabealho"/>
     </w:pPr>
   </w:p>
 </w:hdr>

</xml_diff>